<commit_message>
Updated powerbi deployment guide
</commit_message>
<xml_diff>
--- a/Mobiliya_Fleet_PowerBIDeployment_Version_1.0.0.docx
+++ b/Mobiliya_Fleet_PowerBIDeployment_Version_1.0.0.docx
@@ -141,7 +141,6 @@
                                 <w:szCs w:val="15"/>
                               </w:rPr>
                             </w:pPr>
-                            <w:proofErr w:type="spellStart"/>
                             <w:r>
                               <w:rPr>
                                 <w:rFonts w:eastAsia="Times New Roman" w:cs="Times New Roman"/>
@@ -150,18 +149,7 @@
                                 <w:sz w:val="32"/>
                                 <w:szCs w:val="15"/>
                               </w:rPr>
-                              <w:t>Mobiliya</w:t>
-                            </w:r>
-                            <w:proofErr w:type="spellEnd"/>
-                            <w:r>
-                              <w:rPr>
-                                <w:rFonts w:eastAsia="Times New Roman" w:cs="Times New Roman"/>
-                                <w:b/>
-                                <w:color w:val="000000"/>
-                                <w:sz w:val="32"/>
-                                <w:szCs w:val="15"/>
-                              </w:rPr>
-                              <w:t xml:space="preserve"> Fleet Management</w:t>
+                              <w:t>Mobiliya Fleet Management</w:t>
                             </w:r>
                           </w:p>
                           <w:p>
@@ -445,11 +433,11 @@
         <w:p>
           <w:pPr>
             <w:pStyle w:val="TOC1"/>
-            <w:tabs>
-              <w:tab w:val="clear" w:pos="440"/>
-              <w:tab w:val="clear" w:pos="9016"/>
-              <w:tab w:val="right" w:leader="dot" w:pos="9026"/>
-            </w:tabs>
+            <w:rPr>
+              <w:b w:val="0"/>
+              <w:noProof/>
+              <w:lang w:val="en-IN" w:eastAsia="en-IN" w:bidi="ar-SA"/>
+            </w:rPr>
           </w:pPr>
           <w:r>
             <w:rPr>
@@ -469,26 +457,68 @@
             </w:rPr>
             <w:fldChar w:fldCharType="separate"/>
           </w:r>
-          <w:hyperlink w:anchor="_Toc9134" w:history="1">
-            <w:r>
-              <w:t>1. About this Guide</w:t>
-            </w:r>
-            <w:r>
+          <w:hyperlink w:anchor="_Toc520297632" w:history="1">
+            <w:r>
+              <w:rPr>
+                <w:rStyle w:val="Hyperlink"/>
+                <w:noProof/>
+              </w:rPr>
+              <w:t>1.</w:t>
+            </w:r>
+            <w:r>
+              <w:rPr>
+                <w:b w:val="0"/>
+                <w:noProof/>
+                <w:lang w:val="en-IN" w:eastAsia="en-IN" w:bidi="ar-SA"/>
+              </w:rPr>
               <w:tab/>
             </w:r>
             <w:r>
+              <w:rPr>
+                <w:rStyle w:val="Hyperlink"/>
+                <w:noProof/>
+              </w:rPr>
+              <w:t>About this Guide</w:t>
+            </w:r>
+            <w:r>
+              <w:rPr>
+                <w:noProof/>
+              </w:rPr>
+              <w:tab/>
+            </w:r>
+            <w:r>
+              <w:rPr>
+                <w:noProof/>
+              </w:rPr>
               <w:fldChar w:fldCharType="begin"/>
             </w:r>
             <w:r>
-              <w:instrText xml:space="preserve"> PAGEREF _Toc9134 </w:instrText>
-            </w:r>
-            <w:r>
+              <w:rPr>
+                <w:noProof/>
+              </w:rPr>
+              <w:instrText xml:space="preserve"> PAGEREF _Toc520297632 \h </w:instrText>
+            </w:r>
+            <w:r>
+              <w:rPr>
+                <w:noProof/>
+              </w:rPr>
+            </w:r>
+            <w:r>
+              <w:rPr>
+                <w:noProof/>
+              </w:rPr>
               <w:fldChar w:fldCharType="separate"/>
             </w:r>
             <w:r>
+              <w:rPr>
+                <w:noProof/>
+              </w:rPr>
               <w:t>3</w:t>
             </w:r>
             <w:r>
+              <w:rPr>
+                <w:noProof/>
+              </w:rPr>
               <w:fldChar w:fldCharType="end"/>
             </w:r>
           </w:hyperlink>
@@ -496,35 +526,74 @@
         <w:p>
           <w:pPr>
             <w:pStyle w:val="TOC1"/>
-            <w:tabs>
-              <w:tab w:val="clear" w:pos="440"/>
-              <w:tab w:val="clear" w:pos="9016"/>
-              <w:tab w:val="right" w:leader="dot" w:pos="9026"/>
-            </w:tabs>
+            <w:rPr>
+              <w:b w:val="0"/>
+              <w:noProof/>
+              <w:lang w:val="en-IN" w:eastAsia="en-IN" w:bidi="ar-SA"/>
+            </w:rPr>
           </w:pPr>
-          <w:hyperlink w:anchor="_Toc2997" w:history="1">
-            <w:r>
-              <w:t xml:space="preserve">2. </w:t>
-            </w:r>
-            <w:r>
+          <w:hyperlink w:anchor="_Toc520297633" w:history="1">
+            <w:r>
+              <w:rPr>
+                <w:rStyle w:val="Hyperlink"/>
+                <w:noProof/>
+              </w:rPr>
+              <w:t>2.</w:t>
+            </w:r>
+            <w:r>
+              <w:rPr>
+                <w:b w:val="0"/>
+                <w:noProof/>
+                <w:lang w:val="en-IN" w:eastAsia="en-IN" w:bidi="ar-SA"/>
+              </w:rPr>
+              <w:tab/>
+            </w:r>
+            <w:r>
+              <w:rPr>
+                <w:rStyle w:val="Hyperlink"/>
+                <w:noProof/>
+              </w:rPr>
               <w:t>Intended Audience</w:t>
             </w:r>
             <w:r>
+              <w:rPr>
+                <w:noProof/>
+              </w:rPr>
               <w:tab/>
             </w:r>
             <w:r>
+              <w:rPr>
+                <w:noProof/>
+              </w:rPr>
               <w:fldChar w:fldCharType="begin"/>
             </w:r>
             <w:r>
-              <w:instrText xml:space="preserve"> PAGEREF _Toc2997 </w:instrText>
-            </w:r>
-            <w:r>
+              <w:rPr>
+                <w:noProof/>
+              </w:rPr>
+              <w:instrText xml:space="preserve"> PAGEREF _Toc520297633 \h </w:instrText>
+            </w:r>
+            <w:r>
+              <w:rPr>
+                <w:noProof/>
+              </w:rPr>
+            </w:r>
+            <w:r>
+              <w:rPr>
+                <w:noProof/>
+              </w:rPr>
               <w:fldChar w:fldCharType="separate"/>
             </w:r>
             <w:r>
+              <w:rPr>
+                <w:noProof/>
+              </w:rPr>
               <w:t>3</w:t>
             </w:r>
             <w:r>
+              <w:rPr>
+                <w:noProof/>
+              </w:rPr>
               <w:fldChar w:fldCharType="end"/>
             </w:r>
           </w:hyperlink>
@@ -532,32 +601,74 @@
         <w:p>
           <w:pPr>
             <w:pStyle w:val="TOC1"/>
-            <w:tabs>
-              <w:tab w:val="clear" w:pos="440"/>
-              <w:tab w:val="clear" w:pos="9016"/>
-              <w:tab w:val="right" w:leader="dot" w:pos="9026"/>
-            </w:tabs>
+            <w:rPr>
+              <w:b w:val="0"/>
+              <w:noProof/>
+              <w:lang w:val="en-IN" w:eastAsia="en-IN" w:bidi="ar-SA"/>
+            </w:rPr>
           </w:pPr>
-          <w:hyperlink w:anchor="_Toc28696" w:history="1">
-            <w:r>
-              <w:t>3. Pre-requisites</w:t>
-            </w:r>
-            <w:r>
+          <w:hyperlink w:anchor="_Toc520297634" w:history="1">
+            <w:r>
+              <w:rPr>
+                <w:rStyle w:val="Hyperlink"/>
+                <w:noProof/>
+              </w:rPr>
+              <w:t>3.</w:t>
+            </w:r>
+            <w:r>
+              <w:rPr>
+                <w:b w:val="0"/>
+                <w:noProof/>
+                <w:lang w:val="en-IN" w:eastAsia="en-IN" w:bidi="ar-SA"/>
+              </w:rPr>
               <w:tab/>
             </w:r>
             <w:r>
+              <w:rPr>
+                <w:rStyle w:val="Hyperlink"/>
+                <w:noProof/>
+              </w:rPr>
+              <w:t>Pre-requisites</w:t>
+            </w:r>
+            <w:r>
+              <w:rPr>
+                <w:noProof/>
+              </w:rPr>
+              <w:tab/>
+            </w:r>
+            <w:r>
+              <w:rPr>
+                <w:noProof/>
+              </w:rPr>
               <w:fldChar w:fldCharType="begin"/>
             </w:r>
             <w:r>
-              <w:instrText xml:space="preserve"> PAGEREF _Toc28696 </w:instrText>
-            </w:r>
-            <w:r>
+              <w:rPr>
+                <w:noProof/>
+              </w:rPr>
+              <w:instrText xml:space="preserve"> PAGEREF _Toc520297634 \h </w:instrText>
+            </w:r>
+            <w:r>
+              <w:rPr>
+                <w:noProof/>
+              </w:rPr>
+            </w:r>
+            <w:r>
+              <w:rPr>
+                <w:noProof/>
+              </w:rPr>
               <w:fldChar w:fldCharType="separate"/>
             </w:r>
             <w:r>
+              <w:rPr>
+                <w:noProof/>
+              </w:rPr>
               <w:t>3</w:t>
             </w:r>
             <w:r>
+              <w:rPr>
+                <w:noProof/>
+              </w:rPr>
               <w:fldChar w:fldCharType="end"/>
             </w:r>
           </w:hyperlink>
@@ -565,35 +676,74 @@
         <w:p>
           <w:pPr>
             <w:pStyle w:val="TOC1"/>
-            <w:tabs>
-              <w:tab w:val="clear" w:pos="440"/>
-              <w:tab w:val="clear" w:pos="9016"/>
-              <w:tab w:val="right" w:leader="dot" w:pos="9026"/>
-            </w:tabs>
+            <w:rPr>
+              <w:b w:val="0"/>
+              <w:noProof/>
+              <w:lang w:val="en-IN" w:eastAsia="en-IN" w:bidi="ar-SA"/>
+            </w:rPr>
           </w:pPr>
-          <w:hyperlink w:anchor="_Toc13816" w:history="1">
-            <w:r>
-              <w:t xml:space="preserve">4. </w:t>
-            </w:r>
-            <w:r>
+          <w:hyperlink w:anchor="_Toc520297635" w:history="1">
+            <w:r>
+              <w:rPr>
+                <w:rStyle w:val="Hyperlink"/>
+                <w:noProof/>
+              </w:rPr>
+              <w:t>4.</w:t>
+            </w:r>
+            <w:r>
+              <w:rPr>
+                <w:b w:val="0"/>
+                <w:noProof/>
+                <w:lang w:val="en-IN" w:eastAsia="en-IN" w:bidi="ar-SA"/>
+              </w:rPr>
+              <w:tab/>
+            </w:r>
+            <w:r>
+              <w:rPr>
+                <w:rStyle w:val="Hyperlink"/>
+                <w:noProof/>
+              </w:rPr>
               <w:t>Setup</w:t>
             </w:r>
             <w:r>
+              <w:rPr>
+                <w:noProof/>
+              </w:rPr>
               <w:tab/>
             </w:r>
             <w:r>
+              <w:rPr>
+                <w:noProof/>
+              </w:rPr>
               <w:fldChar w:fldCharType="begin"/>
             </w:r>
             <w:r>
-              <w:instrText xml:space="preserve"> PAGEREF _Toc13816 </w:instrText>
-            </w:r>
-            <w:r>
+              <w:rPr>
+                <w:noProof/>
+              </w:rPr>
+              <w:instrText xml:space="preserve"> PAGEREF _Toc520297635 \h </w:instrText>
+            </w:r>
+            <w:r>
+              <w:rPr>
+                <w:noProof/>
+              </w:rPr>
+            </w:r>
+            <w:r>
+              <w:rPr>
+                <w:noProof/>
+              </w:rPr>
               <w:fldChar w:fldCharType="separate"/>
             </w:r>
             <w:r>
+              <w:rPr>
+                <w:noProof/>
+              </w:rPr>
               <w:t>3</w:t>
             </w:r>
             <w:r>
+              <w:rPr>
+                <w:noProof/>
+              </w:rPr>
               <w:fldChar w:fldCharType="end"/>
             </w:r>
           </w:hyperlink>
@@ -602,32 +752,75 @@
           <w:pPr>
             <w:pStyle w:val="TOC2"/>
             <w:tabs>
-              <w:tab w:val="right" w:leader="dot" w:pos="9026"/>
+              <w:tab w:val="left" w:pos="660"/>
+              <w:tab w:val="right" w:leader="dot" w:pos="9016"/>
             </w:tabs>
+            <w:rPr>
+              <w:noProof/>
+              <w:lang w:val="en-IN" w:eastAsia="en-IN" w:bidi="ar-SA"/>
+            </w:rPr>
           </w:pPr>
-          <w:hyperlink w:anchor="_Toc29164" w:history="1">
-            <w:r>
-              <w:t xml:space="preserve">a. </w:t>
-            </w:r>
-            <w:r>
+          <w:hyperlink w:anchor="_Toc520297636" w:history="1">
+            <w:r>
+              <w:rPr>
+                <w:rStyle w:val="Hyperlink"/>
+                <w:noProof/>
+              </w:rPr>
+              <w:t>a.</w:t>
+            </w:r>
+            <w:r>
+              <w:rPr>
+                <w:noProof/>
+                <w:lang w:val="en-IN" w:eastAsia="en-IN" w:bidi="ar-SA"/>
+              </w:rPr>
+              <w:tab/>
+            </w:r>
+            <w:r>
+              <w:rPr>
+                <w:rStyle w:val="Hyperlink"/>
+                <w:noProof/>
+              </w:rPr>
               <w:t>Software Setup</w:t>
             </w:r>
             <w:r>
+              <w:rPr>
+                <w:noProof/>
+              </w:rPr>
               <w:tab/>
             </w:r>
             <w:r>
+              <w:rPr>
+                <w:noProof/>
+              </w:rPr>
               <w:fldChar w:fldCharType="begin"/>
             </w:r>
             <w:r>
-              <w:instrText xml:space="preserve"> PAGEREF _Toc29164 </w:instrText>
-            </w:r>
-            <w:r>
+              <w:rPr>
+                <w:noProof/>
+              </w:rPr>
+              <w:instrText xml:space="preserve"> PAGEREF _Toc520297636 \h </w:instrText>
+            </w:r>
+            <w:r>
+              <w:rPr>
+                <w:noProof/>
+              </w:rPr>
+            </w:r>
+            <w:r>
+              <w:rPr>
+                <w:noProof/>
+              </w:rPr>
               <w:fldChar w:fldCharType="separate"/>
             </w:r>
             <w:r>
+              <w:rPr>
+                <w:noProof/>
+              </w:rPr>
               <w:t>3</w:t>
             </w:r>
             <w:r>
+              <w:rPr>
+                <w:noProof/>
+              </w:rPr>
               <w:fldChar w:fldCharType="end"/>
             </w:r>
           </w:hyperlink>
@@ -635,38 +828,74 @@
         <w:p>
           <w:pPr>
             <w:pStyle w:val="TOC1"/>
-            <w:tabs>
-              <w:tab w:val="clear" w:pos="440"/>
-              <w:tab w:val="clear" w:pos="9016"/>
-              <w:tab w:val="right" w:leader="dot" w:pos="9026"/>
-            </w:tabs>
+            <w:rPr>
+              <w:b w:val="0"/>
+              <w:noProof/>
+              <w:lang w:val="en-IN" w:eastAsia="en-IN" w:bidi="ar-SA"/>
+            </w:rPr>
           </w:pPr>
-          <w:hyperlink w:anchor="_Toc8521" w:history="1">
-            <w:r>
-              <w:t xml:space="preserve">5. </w:t>
-            </w:r>
-            <w:r>
-              <w:t>Register with the Power BI App</w:t>
-            </w:r>
-            <w:r>
-              <w:t xml:space="preserve"> Registration Tool </w:t>
-            </w:r>
-            <w:r>
+          <w:hyperlink w:anchor="_Toc520297637" w:history="1">
+            <w:r>
+              <w:rPr>
+                <w:rStyle w:val="Hyperlink"/>
+                <w:noProof/>
+              </w:rPr>
+              <w:t>5.</w:t>
+            </w:r>
+            <w:r>
+              <w:rPr>
+                <w:b w:val="0"/>
+                <w:noProof/>
+                <w:lang w:val="en-IN" w:eastAsia="en-IN" w:bidi="ar-SA"/>
+              </w:rPr>
               <w:tab/>
             </w:r>
             <w:r>
+              <w:rPr>
+                <w:rStyle w:val="Hyperlink"/>
+                <w:noProof/>
+              </w:rPr>
+              <w:t>Register with the Power BI App Registration Tool</w:t>
+            </w:r>
+            <w:r>
+              <w:rPr>
+                <w:noProof/>
+              </w:rPr>
+              <w:tab/>
+            </w:r>
+            <w:r>
+              <w:rPr>
+                <w:noProof/>
+              </w:rPr>
               <w:fldChar w:fldCharType="begin"/>
             </w:r>
             <w:r>
-              <w:instrText xml:space="preserve"> PAGEREF _Toc8521 </w:instrText>
-            </w:r>
-            <w:r>
+              <w:rPr>
+                <w:noProof/>
+              </w:rPr>
+              <w:instrText xml:space="preserve"> PAGEREF _Toc520297637 \h </w:instrText>
+            </w:r>
+            <w:r>
+              <w:rPr>
+                <w:noProof/>
+              </w:rPr>
+            </w:r>
+            <w:r>
+              <w:rPr>
+                <w:noProof/>
+              </w:rPr>
               <w:fldChar w:fldCharType="separate"/>
             </w:r>
             <w:r>
+              <w:rPr>
+                <w:noProof/>
+              </w:rPr>
               <w:t>3</w:t>
             </w:r>
             <w:r>
+              <w:rPr>
+                <w:noProof/>
+              </w:rPr>
               <w:fldChar w:fldCharType="end"/>
             </w:r>
           </w:hyperlink>
@@ -674,35 +903,74 @@
         <w:p>
           <w:pPr>
             <w:pStyle w:val="TOC1"/>
-            <w:tabs>
-              <w:tab w:val="clear" w:pos="440"/>
-              <w:tab w:val="clear" w:pos="9016"/>
-              <w:tab w:val="right" w:leader="dot" w:pos="9026"/>
-            </w:tabs>
+            <w:rPr>
+              <w:b w:val="0"/>
+              <w:noProof/>
+              <w:lang w:val="en-IN" w:eastAsia="en-IN" w:bidi="ar-SA"/>
+            </w:rPr>
           </w:pPr>
-          <w:hyperlink w:anchor="_Toc1462" w:history="1">
-            <w:r>
-              <w:t xml:space="preserve">6. </w:t>
-            </w:r>
-            <w:r>
+          <w:hyperlink w:anchor="_Toc520297638" w:history="1">
+            <w:r>
+              <w:rPr>
+                <w:rStyle w:val="Hyperlink"/>
+                <w:noProof/>
+              </w:rPr>
+              <w:t>6.</w:t>
+            </w:r>
+            <w:r>
+              <w:rPr>
+                <w:b w:val="0"/>
+                <w:noProof/>
+                <w:lang w:val="en-IN" w:eastAsia="en-IN" w:bidi="ar-SA"/>
+              </w:rPr>
+              <w:tab/>
+            </w:r>
+            <w:r>
+              <w:rPr>
+                <w:rStyle w:val="Hyperlink"/>
+                <w:noProof/>
+              </w:rPr>
               <w:t>Apply Permissions to your application within Azure AD</w:t>
             </w:r>
             <w:r>
+              <w:rPr>
+                <w:noProof/>
+              </w:rPr>
               <w:tab/>
             </w:r>
             <w:r>
+              <w:rPr>
+                <w:noProof/>
+              </w:rPr>
               <w:fldChar w:fldCharType="begin"/>
             </w:r>
             <w:r>
-              <w:instrText xml:space="preserve"> PAGEREF _Toc1462 </w:instrText>
-            </w:r>
-            <w:r>
+              <w:rPr>
+                <w:noProof/>
+              </w:rPr>
+              <w:instrText xml:space="preserve"> PAGEREF _Toc520297638 \h </w:instrText>
+            </w:r>
+            <w:r>
+              <w:rPr>
+                <w:noProof/>
+              </w:rPr>
+            </w:r>
+            <w:r>
+              <w:rPr>
+                <w:noProof/>
+              </w:rPr>
               <w:fldChar w:fldCharType="separate"/>
             </w:r>
             <w:r>
-              <w:t>5</w:t>
-            </w:r>
-            <w:r>
+              <w:rPr>
+                <w:noProof/>
+              </w:rPr>
+              <w:t>6</w:t>
+            </w:r>
+            <w:r>
+              <w:rPr>
+                <w:noProof/>
+              </w:rPr>
               <w:fldChar w:fldCharType="end"/>
             </w:r>
           </w:hyperlink>
@@ -710,32 +978,74 @@
         <w:p>
           <w:pPr>
             <w:pStyle w:val="TOC1"/>
-            <w:tabs>
-              <w:tab w:val="clear" w:pos="440"/>
-              <w:tab w:val="clear" w:pos="9016"/>
-              <w:tab w:val="right" w:leader="dot" w:pos="9026"/>
-            </w:tabs>
+            <w:rPr>
+              <w:b w:val="0"/>
+              <w:noProof/>
+              <w:lang w:val="en-IN" w:eastAsia="en-IN" w:bidi="ar-SA"/>
+            </w:rPr>
           </w:pPr>
-          <w:hyperlink w:anchor="_Toc27732" w:history="1">
-            <w:r>
-              <w:t xml:space="preserve">7. Publish Power BI Report </w:t>
-            </w:r>
-            <w:r>
+          <w:hyperlink w:anchor="_Toc520297639" w:history="1">
+            <w:r>
+              <w:rPr>
+                <w:rStyle w:val="Hyperlink"/>
+                <w:noProof/>
+              </w:rPr>
+              <w:t>7.</w:t>
+            </w:r>
+            <w:r>
+              <w:rPr>
+                <w:b w:val="0"/>
+                <w:noProof/>
+                <w:lang w:val="en-IN" w:eastAsia="en-IN" w:bidi="ar-SA"/>
+              </w:rPr>
               <w:tab/>
             </w:r>
             <w:r>
+              <w:rPr>
+                <w:rStyle w:val="Hyperlink"/>
+                <w:noProof/>
+              </w:rPr>
+              <w:t>Publish Power BI Report</w:t>
+            </w:r>
+            <w:r>
+              <w:rPr>
+                <w:noProof/>
+              </w:rPr>
+              <w:tab/>
+            </w:r>
+            <w:r>
+              <w:rPr>
+                <w:noProof/>
+              </w:rPr>
               <w:fldChar w:fldCharType="begin"/>
             </w:r>
             <w:r>
-              <w:instrText xml:space="preserve"> PAGEREF _Toc27732 </w:instrText>
-            </w:r>
-            <w:r>
+              <w:rPr>
+                <w:noProof/>
+              </w:rPr>
+              <w:instrText xml:space="preserve"> PAGEREF _Toc520297639 \h </w:instrText>
+            </w:r>
+            <w:r>
+              <w:rPr>
+                <w:noProof/>
+              </w:rPr>
+            </w:r>
+            <w:r>
+              <w:rPr>
+                <w:noProof/>
+              </w:rPr>
               <w:fldChar w:fldCharType="separate"/>
             </w:r>
             <w:r>
+              <w:rPr>
+                <w:noProof/>
+              </w:rPr>
               <w:t>8</w:t>
             </w:r>
             <w:r>
+              <w:rPr>
+                <w:noProof/>
+              </w:rPr>
               <w:fldChar w:fldCharType="end"/>
             </w:r>
           </w:hyperlink>
@@ -743,35 +1053,74 @@
         <w:p>
           <w:pPr>
             <w:pStyle w:val="TOC1"/>
-            <w:tabs>
-              <w:tab w:val="clear" w:pos="440"/>
-              <w:tab w:val="clear" w:pos="9016"/>
-              <w:tab w:val="right" w:leader="dot" w:pos="9026"/>
-            </w:tabs>
+            <w:rPr>
+              <w:b w:val="0"/>
+              <w:noProof/>
+              <w:lang w:val="en-IN" w:eastAsia="en-IN" w:bidi="ar-SA"/>
+            </w:rPr>
           </w:pPr>
-          <w:hyperlink w:anchor="_Toc31358" w:history="1">
-            <w:r>
-              <w:t>8</w:t>
-            </w:r>
-            <w:r>
-              <w:t>. Retrieve Report ID of the published report</w:t>
-            </w:r>
-            <w:r>
+          <w:hyperlink w:anchor="_Toc520297640" w:history="1">
+            <w:r>
+              <w:rPr>
+                <w:rStyle w:val="Hyperlink"/>
+                <w:noProof/>
+              </w:rPr>
+              <w:t>8.</w:t>
+            </w:r>
+            <w:r>
+              <w:rPr>
+                <w:b w:val="0"/>
+                <w:noProof/>
+                <w:lang w:val="en-IN" w:eastAsia="en-IN" w:bidi="ar-SA"/>
+              </w:rPr>
               <w:tab/>
             </w:r>
             <w:r>
+              <w:rPr>
+                <w:rStyle w:val="Hyperlink"/>
+                <w:noProof/>
+              </w:rPr>
+              <w:t>Retrieve Report ID of the published report</w:t>
+            </w:r>
+            <w:r>
+              <w:rPr>
+                <w:noProof/>
+              </w:rPr>
+              <w:tab/>
+            </w:r>
+            <w:r>
+              <w:rPr>
+                <w:noProof/>
+              </w:rPr>
               <w:fldChar w:fldCharType="begin"/>
             </w:r>
             <w:r>
-              <w:instrText xml:space="preserve"> PAGEREF _Toc31358 </w:instrText>
-            </w:r>
-            <w:r>
+              <w:rPr>
+                <w:noProof/>
+              </w:rPr>
+              <w:instrText xml:space="preserve"> PAGEREF _Toc520297640 \h </w:instrText>
+            </w:r>
+            <w:r>
+              <w:rPr>
+                <w:noProof/>
+              </w:rPr>
+            </w:r>
+            <w:r>
+              <w:rPr>
+                <w:noProof/>
+              </w:rPr>
               <w:fldChar w:fldCharType="separate"/>
             </w:r>
             <w:r>
-              <w:t>10</w:t>
-            </w:r>
-            <w:r>
+              <w:rPr>
+                <w:noProof/>
+              </w:rPr>
+              <w:t>11</w:t>
+            </w:r>
+            <w:r>
+              <w:rPr>
+                <w:noProof/>
+              </w:rPr>
               <w:fldChar w:fldCharType="end"/>
             </w:r>
           </w:hyperlink>
@@ -779,32 +1128,74 @@
         <w:p>
           <w:pPr>
             <w:pStyle w:val="TOC1"/>
-            <w:tabs>
-              <w:tab w:val="clear" w:pos="440"/>
-              <w:tab w:val="clear" w:pos="9016"/>
-              <w:tab w:val="right" w:leader="dot" w:pos="9026"/>
-            </w:tabs>
+            <w:rPr>
+              <w:b w:val="0"/>
+              <w:noProof/>
+              <w:lang w:val="en-IN" w:eastAsia="en-IN" w:bidi="ar-SA"/>
+            </w:rPr>
           </w:pPr>
-          <w:hyperlink w:anchor="_Toc20705" w:history="1">
-            <w:r>
-              <w:t>9. Schedule Refresh</w:t>
-            </w:r>
-            <w:r>
+          <w:hyperlink w:anchor="_Toc520297641" w:history="1">
+            <w:r>
+              <w:rPr>
+                <w:rStyle w:val="Hyperlink"/>
+                <w:noProof/>
+              </w:rPr>
+              <w:t>9.</w:t>
+            </w:r>
+            <w:r>
+              <w:rPr>
+                <w:b w:val="0"/>
+                <w:noProof/>
+                <w:lang w:val="en-IN" w:eastAsia="en-IN" w:bidi="ar-SA"/>
+              </w:rPr>
               <w:tab/>
             </w:r>
             <w:r>
+              <w:rPr>
+                <w:rStyle w:val="Hyperlink"/>
+                <w:noProof/>
+              </w:rPr>
+              <w:t>Schedule Refresh</w:t>
+            </w:r>
+            <w:r>
+              <w:rPr>
+                <w:noProof/>
+              </w:rPr>
+              <w:tab/>
+            </w:r>
+            <w:r>
+              <w:rPr>
+                <w:noProof/>
+              </w:rPr>
               <w:fldChar w:fldCharType="begin"/>
             </w:r>
             <w:r>
-              <w:instrText xml:space="preserve"> PAGEREF _Toc20705 </w:instrText>
-            </w:r>
-            <w:r>
+              <w:rPr>
+                <w:noProof/>
+              </w:rPr>
+              <w:instrText xml:space="preserve"> PAGEREF _Toc520297641 \h </w:instrText>
+            </w:r>
+            <w:r>
+              <w:rPr>
+                <w:noProof/>
+              </w:rPr>
+            </w:r>
+            <w:r>
+              <w:rPr>
+                <w:noProof/>
+              </w:rPr>
               <w:fldChar w:fldCharType="separate"/>
             </w:r>
             <w:r>
-              <w:t>10</w:t>
-            </w:r>
-            <w:r>
+              <w:rPr>
+                <w:noProof/>
+              </w:rPr>
+              <w:t>12</w:t>
+            </w:r>
+            <w:r>
+              <w:rPr>
+                <w:noProof/>
+              </w:rPr>
               <w:fldChar w:fldCharType="end"/>
             </w:r>
           </w:hyperlink>
@@ -838,6 +1229,8 @@
       <w:pPr>
         <w:spacing w:after="0" w:line="360" w:lineRule="auto"/>
       </w:pPr>
+      <w:bookmarkStart w:id="0" w:name="_GoBack"/>
+      <w:bookmarkEnd w:id="0"/>
     </w:p>
     <w:p>
       <w:pPr>
@@ -870,15 +1263,15 @@
           <w:numId w:val="2"/>
         </w:numPr>
       </w:pPr>
-      <w:bookmarkStart w:id="0" w:name="_Toc492373275"/>
-      <w:bookmarkStart w:id="1" w:name="_Toc9134"/>
+      <w:bookmarkStart w:id="1" w:name="_Toc492373275"/>
       <w:bookmarkStart w:id="2" w:name="AboutthisGuide"/>
+      <w:bookmarkStart w:id="3" w:name="_Toc520297632"/>
       <w:r>
         <w:lastRenderedPageBreak/>
         <w:t>About this Guide</w:t>
       </w:r>
-      <w:bookmarkEnd w:id="0"/>
       <w:bookmarkEnd w:id="1"/>
+      <w:bookmarkEnd w:id="3"/>
     </w:p>
     <w:bookmarkEnd w:id="2"/>
     <w:p>
@@ -887,18 +1280,7 @@
         <w:ind w:left="360"/>
       </w:pPr>
       <w:r>
-        <w:t xml:space="preserve">This guide is an admin guide for Fleet Management solution provided by </w:t>
-      </w:r>
-      <w:proofErr w:type="spellStart"/>
-      <w:r>
-        <w:t>Mobiliya</w:t>
-      </w:r>
-      <w:proofErr w:type="spellEnd"/>
-      <w:r>
-        <w:t xml:space="preserve">. </w:t>
-      </w:r>
-      <w:r>
-        <w:t>This will walk the user through the usage instructions required for deploying Power BI report.</w:t>
+        <w:t>This guide is an admin guide for Fleet Management solution provided by Mobiliya. This will walk the user through the usage instructions required for deploying Power BI report.</w:t>
       </w:r>
     </w:p>
     <w:p>
@@ -912,14 +1294,14 @@
           <w:rFonts w:asciiTheme="minorHAnsi"/>
         </w:rPr>
       </w:pPr>
-      <w:bookmarkStart w:id="3" w:name="_Toc492373276"/>
-      <w:bookmarkStart w:id="4" w:name="_Toc2997"/>
+      <w:bookmarkStart w:id="4" w:name="_Toc492373276"/>
       <w:bookmarkStart w:id="5" w:name="IndendedAudience"/>
+      <w:bookmarkStart w:id="6" w:name="_Toc520297633"/>
       <w:r>
         <w:t>Intended Audience</w:t>
       </w:r>
-      <w:bookmarkEnd w:id="3"/>
       <w:bookmarkEnd w:id="4"/>
+      <w:bookmarkEnd w:id="6"/>
     </w:p>
     <w:bookmarkEnd w:id="5"/>
     <w:p>
@@ -939,14 +1321,14 @@
           <w:numId w:val="2"/>
         </w:numPr>
       </w:pPr>
-      <w:bookmarkStart w:id="6" w:name="_Toc492373277"/>
-      <w:bookmarkStart w:id="7" w:name="_Toc28696"/>
+      <w:bookmarkStart w:id="7" w:name="_Toc492373277"/>
       <w:bookmarkStart w:id="8" w:name="Prerequisites"/>
+      <w:bookmarkStart w:id="9" w:name="_Toc520297634"/>
       <w:r>
         <w:t>Pre-requisites</w:t>
       </w:r>
-      <w:bookmarkEnd w:id="6"/>
       <w:bookmarkEnd w:id="7"/>
+      <w:bookmarkEnd w:id="9"/>
     </w:p>
     <w:bookmarkEnd w:id="8"/>
     <w:p>
@@ -981,10 +1363,7 @@
         </w:numPr>
       </w:pPr>
       <w:r>
-        <w:t xml:space="preserve">You need Microsoft Azure account. </w:t>
-      </w:r>
-      <w:r>
-        <w:t xml:space="preserve">You need to have resources deployed using ARM </w:t>
+        <w:t xml:space="preserve">You need Microsoft Azure account. You need to have resources deployed using ARM </w:t>
       </w:r>
       <w:proofErr w:type="gramStart"/>
       <w:r>
@@ -1006,10 +1385,7 @@
         </w:r>
       </w:hyperlink>
       <w:r>
-        <w:t>).</w:t>
-      </w:r>
-      <w:r>
-        <w:t xml:space="preserve"> </w:t>
+        <w:t xml:space="preserve">). </w:t>
       </w:r>
     </w:p>
     <w:p>
@@ -1021,32 +1397,11 @@
         <w:spacing w:after="0" w:line="360" w:lineRule="auto"/>
       </w:pPr>
       <w:r>
-        <w:t>P</w:t>
-      </w:r>
-      <w:r>
-        <w:t>ower BI Template file.</w:t>
+        <w:t>Power BI Template file.</w:t>
       </w:r>
       <w:r>
         <w:br/>
-      </w:r>
-      <w:r>
-        <w:t xml:space="preserve">To get </w:t>
-      </w:r>
-      <w:proofErr w:type="spellStart"/>
-      <w:r>
-        <w:t>powerbi</w:t>
-      </w:r>
-      <w:proofErr w:type="spellEnd"/>
-      <w:r>
-        <w:t xml:space="preserve"> template files, you need to clone </w:t>
-      </w:r>
-      <w:proofErr w:type="spellStart"/>
-      <w:r>
-        <w:t>git</w:t>
-      </w:r>
-      <w:proofErr w:type="spellEnd"/>
-      <w:r>
-        <w:t xml:space="preserve"> repository </w:t>
+        <w:t xml:space="preserve">To get powerbi template files, you need to clone git repository </w:t>
       </w:r>
       <w:proofErr w:type="spellStart"/>
       <w:r>
@@ -1086,15 +1441,7 @@
         <w:br/>
       </w:r>
       <w:r>
-        <w:t xml:space="preserve">Once cloned, you will get </w:t>
-      </w:r>
-      <w:proofErr w:type="spellStart"/>
-      <w:r>
-        <w:t>powerbi</w:t>
-      </w:r>
-      <w:proofErr w:type="spellEnd"/>
-      <w:r>
-        <w:t xml:space="preserve"> template </w:t>
+        <w:t xml:space="preserve">Once cloned, you will get powerbi template </w:t>
       </w:r>
       <w:proofErr w:type="gramStart"/>
       <w:r>
@@ -1134,14 +1481,14 @@
           <w:rFonts w:asciiTheme="minorHAnsi"/>
         </w:rPr>
       </w:pPr>
-      <w:bookmarkStart w:id="9" w:name="_Toc492373278"/>
-      <w:bookmarkStart w:id="10" w:name="_Toc13816"/>
+      <w:bookmarkStart w:id="10" w:name="_Toc492373278"/>
       <w:bookmarkStart w:id="11" w:name="setup"/>
+      <w:bookmarkStart w:id="12" w:name="_Toc520297635"/>
       <w:r>
         <w:t>Setup</w:t>
       </w:r>
-      <w:bookmarkEnd w:id="9"/>
       <w:bookmarkEnd w:id="10"/>
+      <w:bookmarkEnd w:id="12"/>
     </w:p>
     <w:p>
       <w:pPr>
@@ -1154,25 +1501,25 @@
           <w:rFonts w:asciiTheme="minorHAnsi"/>
         </w:rPr>
       </w:pPr>
-      <w:bookmarkStart w:id="12" w:name="_Toc492373279"/>
-      <w:bookmarkStart w:id="13" w:name="_Toc29164"/>
+      <w:bookmarkStart w:id="13" w:name="_Toc492373279"/>
+      <w:bookmarkStart w:id="14" w:name="_Toc520297636"/>
       <w:bookmarkEnd w:id="11"/>
       <w:r>
         <w:t>Software Setup</w:t>
       </w:r>
-      <w:bookmarkEnd w:id="12"/>
       <w:bookmarkEnd w:id="13"/>
+      <w:bookmarkEnd w:id="14"/>
     </w:p>
     <w:p>
       <w:pPr>
         <w:pStyle w:val="ListParagraph1"/>
         <w:spacing w:after="0" w:line="360" w:lineRule="auto"/>
       </w:pPr>
-      <w:bookmarkStart w:id="14" w:name="_Toc492373280"/>
+      <w:bookmarkStart w:id="15" w:name="_Toc492373280"/>
       <w:r>
         <w:t xml:space="preserve">            1. Power BI Desktop should be installed.</w:t>
       </w:r>
-      <w:bookmarkEnd w:id="14"/>
+      <w:bookmarkEnd w:id="15"/>
     </w:p>
     <w:p>
       <w:pPr>
@@ -1189,27 +1536,21 @@
           <w:szCs w:val="22"/>
         </w:rPr>
       </w:pPr>
-      <w:bookmarkStart w:id="15" w:name="_Toc8521"/>
       <w:bookmarkStart w:id="16" w:name="_Register_with_the_Power_BI_App_Registra"/>
+      <w:bookmarkStart w:id="17" w:name="_Toc520297637"/>
       <w:r>
         <w:rPr>
           <w:rFonts w:asciiTheme="minorHAnsi"/>
         </w:rPr>
-        <w:t>Register with the Power BI App Registra</w:t>
-      </w:r>
+        <w:t>Register with the Power BI App Registration Tool</w:t>
+      </w:r>
+      <w:bookmarkEnd w:id="17"/>
       <w:r>
         <w:rPr>
           <w:rFonts w:asciiTheme="minorHAnsi"/>
         </w:rPr>
-        <w:t>tion Tool</w:t>
-      </w:r>
-      <w:r>
-        <w:rPr>
-          <w:rFonts w:asciiTheme="minorHAnsi"/>
-        </w:rPr>
         <w:br/>
       </w:r>
-      <w:bookmarkEnd w:id="15"/>
     </w:p>
     <w:bookmarkEnd w:id="16"/>
     <w:p>
@@ -1545,10 +1886,7 @@
         <w:t xml:space="preserve"> </w:t>
       </w:r>
       <w:r>
-        <w:t>accelerator-</w:t>
-      </w:r>
-      <w:r>
-        <w:t>portal</w:t>
+        <w:t>accelerator-portal</w:t>
       </w:r>
       <w:r>
         <w:t>-service-name&gt; -&gt; Overview-&gt; Web App URL</w:t>
@@ -1646,13 +1984,7 @@
       </w:r>
       <w:proofErr w:type="gramEnd"/>
       <w:r>
-        <w:t xml:space="preserve">You can use </w:t>
-      </w:r>
-      <w:r>
-        <w:t>accelerator portal</w:t>
-      </w:r>
-      <w:r>
-        <w:t xml:space="preserve"> URL)</w:t>
+        <w:t>You can use accelerator portal URL)</w:t>
       </w:r>
       <w:r>
         <w:t xml:space="preserve">. </w:t>
@@ -1798,10 +2130,7 @@
         </w:numPr>
       </w:pPr>
       <w:r>
-        <w:t xml:space="preserve">Keep the generated Client ID and Client Secret safe as it </w:t>
-      </w:r>
-      <w:r>
-        <w:t>is required in further steps.</w:t>
+        <w:t>Keep the generated Client ID and Client Secret safe as it is required in further steps.</w:t>
       </w:r>
       <w:r>
         <w:br/>
@@ -2020,8 +2349,6 @@
           </wp:inline>
         </w:drawing>
       </w:r>
-      <w:bookmarkStart w:id="17" w:name="_GoBack"/>
-      <w:bookmarkEnd w:id="17"/>
     </w:p>
     <w:p>
       <w:pPr>
@@ -2034,7 +2361,7 @@
           <w:rFonts w:asciiTheme="minorHAnsi"/>
         </w:rPr>
       </w:pPr>
-      <w:bookmarkStart w:id="18" w:name="_Toc1462"/>
+      <w:bookmarkStart w:id="18" w:name="_Toc520297638"/>
       <w:r>
         <w:t>Apply Permissions to your application within Azure AD</w:t>
       </w:r>
@@ -2155,14 +2482,7 @@
           <w:b/>
           <w:bCs/>
         </w:rPr>
-        <w:t xml:space="preserve">Active </w:t>
-      </w:r>
-      <w:r>
-        <w:rPr>
-          <w:b/>
-          <w:bCs/>
-        </w:rPr>
-        <w:t>Directory</w:t>
+        <w:t>Active Directory</w:t>
       </w:r>
       <w:r>
         <w:t xml:space="preserve"> and browse to </w:t>
@@ -2806,14 +3126,7 @@
           <w:b/>
           <w:bCs/>
         </w:rPr>
-        <w:t>Gran</w:t>
-      </w:r>
-      <w:r>
-        <w:rPr>
-          <w:b/>
-          <w:bCs/>
-        </w:rPr>
-        <w:t>t Permissions</w:t>
+        <w:t>Grant Permissions</w:t>
       </w:r>
       <w:r>
         <w:t>.</w:t>
@@ -2892,14 +3205,14 @@
           <w:numId w:val="2"/>
         </w:numPr>
       </w:pPr>
-      <w:bookmarkStart w:id="19" w:name="_Toc27732"/>
+      <w:bookmarkStart w:id="19" w:name="_Toc520297639"/>
       <w:r>
         <w:t>Publish Power BI Report</w:t>
       </w:r>
+      <w:bookmarkEnd w:id="19"/>
       <w:r>
         <w:br/>
       </w:r>
-      <w:bookmarkEnd w:id="19"/>
       <w:r>
         <w:br/>
       </w:r>
@@ -2939,10 +3252,7 @@
       </w:pPr>
       <w:r>
         <w:lastRenderedPageBreak/>
-        <w:t>O</w:t>
-      </w:r>
-      <w:r>
-        <w:t>pen the Power BI template file.</w:t>
+        <w:t>Open the Power BI template file.</w:t>
       </w:r>
     </w:p>
     <w:p>
@@ -3015,7 +3325,7 @@
     </w:p>
     <w:p>
       <w:pPr>
-        <w:ind w:left="1080"/>
+        <w:ind w:left="1100"/>
         <w:rPr>
           <w:lang w:eastAsia="en-IN" w:bidi="ar-SA"/>
         </w:rPr>
@@ -3040,13 +3350,7 @@
         <w:rPr>
           <w:lang w:eastAsia="en-IN" w:bidi="ar-SA"/>
         </w:rPr>
-        <w:t xml:space="preserve">Database name is of format </w:t>
-      </w:r>
-      <w:r>
-        <w:rPr>
-          <w:lang w:eastAsia="en-IN" w:bidi="ar-SA"/>
-        </w:rPr>
-        <w:t>‘</w:t>
+        <w:t>Database name is of format ‘</w:t>
       </w:r>
       <w:r>
         <w:rPr>
@@ -3054,33 +3358,41 @@
           <w:bCs/>
           <w:lang w:eastAsia="en-IN" w:bidi="ar-SA"/>
         </w:rPr>
-        <w:t>fleet_&lt;</w:t>
-      </w:r>
-      <w:proofErr w:type="spellStart"/>
+        <w:t>trip</w:t>
+      </w:r>
       <w:r>
         <w:rPr>
           <w:b/>
           <w:bCs/>
           <w:lang w:eastAsia="en-IN" w:bidi="ar-SA"/>
         </w:rPr>
-        <w:t>your_tenant_id</w:t>
-      </w:r>
-      <w:proofErr w:type="spellEnd"/>
+        <w:t>_&lt;</w:t>
+      </w:r>
+      <w:proofErr w:type="spellStart"/>
       <w:r>
         <w:rPr>
           <w:b/>
           <w:bCs/>
           <w:lang w:eastAsia="en-IN" w:bidi="ar-SA"/>
         </w:rPr>
-        <w:t>&gt;_</w:t>
-      </w:r>
-      <w:proofErr w:type="spellStart"/>
+        <w:t>your_tenant_id</w:t>
+      </w:r>
+      <w:proofErr w:type="spellEnd"/>
       <w:r>
         <w:rPr>
           <w:b/>
           <w:bCs/>
           <w:lang w:eastAsia="en-IN" w:bidi="ar-SA"/>
         </w:rPr>
+        <w:t>&gt;_</w:t>
+      </w:r>
+      <w:proofErr w:type="spellStart"/>
+      <w:r>
+        <w:rPr>
+          <w:b/>
+          <w:bCs/>
+          <w:lang w:eastAsia="en-IN" w:bidi="ar-SA"/>
+        </w:rPr>
         <w:t>db</w:t>
       </w:r>
       <w:proofErr w:type="spellEnd"/>
@@ -3094,7 +3406,13 @@
         <w:rPr>
           <w:lang w:eastAsia="en-IN" w:bidi="ar-SA"/>
         </w:rPr>
-        <w:t xml:space="preserve"> (For database name, please visit </w:t>
+        <w:br/>
+      </w:r>
+      <w:r>
+        <w:rPr>
+          <w:lang w:eastAsia="en-IN" w:bidi="ar-SA"/>
+        </w:rPr>
+        <w:t xml:space="preserve">For database name, please visit </w:t>
       </w:r>
       <w:hyperlink r:id="rId36" w:history="1">
         <w:r>
@@ -3109,47 +3427,136 @@
         <w:rPr>
           <w:lang w:eastAsia="en-IN" w:bidi="ar-SA"/>
         </w:rPr>
-        <w:t xml:space="preserve">). Copy </w:t>
+        <w:t>.</w:t>
+      </w:r>
+      <w:r>
+        <w:rPr>
+          <w:lang w:eastAsia="en-IN" w:bidi="ar-SA"/>
+        </w:rPr>
+        <w:t xml:space="preserve"> Move to &lt;Resource-group-name&gt; -&gt; &lt;</w:t>
       </w:r>
       <w:proofErr w:type="spellStart"/>
       <w:r>
         <w:rPr>
           <w:lang w:eastAsia="en-IN" w:bidi="ar-SA"/>
         </w:rPr>
-        <w:t>sql</w:t>
+        <w:t>cosmosdb</w:t>
       </w:r>
       <w:proofErr w:type="spellEnd"/>
       <w:r>
         <w:rPr>
           <w:lang w:eastAsia="en-IN" w:bidi="ar-SA"/>
         </w:rPr>
-        <w:t xml:space="preserve"> database name having prefix “</w:t>
+        <w:t xml:space="preserve">-name&gt; -&gt; Overview. </w:t>
+      </w:r>
+      <w:r>
+        <w:rPr>
+          <w:lang w:eastAsia="en-IN" w:bidi="ar-SA"/>
+        </w:rPr>
+        <w:br/>
+      </w:r>
+      <w:r>
+        <w:rPr>
+          <w:lang w:eastAsia="en-IN" w:bidi="ar-SA"/>
+        </w:rPr>
+        <w:t>Copy database name having prefix “</w:t>
       </w:r>
       <w:r>
         <w:rPr>
           <w:b/>
           <w:lang w:eastAsia="en-IN" w:bidi="ar-SA"/>
         </w:rPr>
-        <w:t>fleet</w:t>
-      </w:r>
-      <w:r>
-        <w:rPr>
-          <w:lang w:eastAsia="en-IN" w:bidi="ar-SA"/>
-        </w:rPr>
-        <w:t>” as shown in above format.</w:t>
+        <w:t>trip</w:t>
+      </w:r>
+      <w:r>
+        <w:rPr>
+          <w:lang w:eastAsia="en-IN" w:bidi="ar-SA"/>
+        </w:rPr>
+        <w:t>” as shown below</w:t>
+      </w:r>
+      <w:r>
+        <w:rPr>
+          <w:lang w:eastAsia="en-IN" w:bidi="ar-SA"/>
+        </w:rPr>
+        <w:t>.</w:t>
       </w:r>
       <w:r>
         <w:rPr>
           <w:lang w:eastAsia="en-IN" w:bidi="ar-SA"/>
         </w:rPr>
         <w:br/>
-        <w:t>Collection name can be one of the following</w:t>
-      </w:r>
-      <w:r>
-        <w:rPr>
-          <w:lang w:eastAsia="en-IN" w:bidi="ar-SA"/>
-        </w:rPr>
-        <w:t xml:space="preserve"> based on what reports you are generating:</w:t>
+      </w:r>
+      <w:r>
+        <w:rPr>
+          <w:noProof/>
+          <w:lang w:val="en-IN" w:eastAsia="en-IN" w:bidi="ar-SA"/>
+        </w:rPr>
+        <w:drawing>
+          <wp:inline distT="0" distB="0" distL="0" distR="0">
+            <wp:extent cx="5137785" cy="2624455"/>
+            <wp:effectExtent l="19050" t="19050" r="24765" b="23495"/>
+            <wp:docPr id="8" name="Picture 8" descr="C:\Users\sagar\Pictures\Capture.PNG"/>
+            <wp:cNvGraphicFramePr>
+              <a:graphicFrameLocks xmlns:a="http://schemas.openxmlformats.org/drawingml/2006/main" noChangeAspect="1"/>
+            </wp:cNvGraphicFramePr>
+            <a:graphic xmlns:a="http://schemas.openxmlformats.org/drawingml/2006/main">
+              <a:graphicData uri="http://schemas.openxmlformats.org/drawingml/2006/picture">
+                <pic:pic xmlns:pic="http://schemas.openxmlformats.org/drawingml/2006/picture">
+                  <pic:nvPicPr>
+                    <pic:cNvPr id="0" name="Picture 1" descr="C:\Users\sagar\Pictures\Capture.PNG"/>
+                    <pic:cNvPicPr>
+                      <a:picLocks noChangeAspect="1" noChangeArrowheads="1"/>
+                    </pic:cNvPicPr>
+                  </pic:nvPicPr>
+                  <pic:blipFill>
+                    <a:blip r:embed="rId37">
+                      <a:extLst>
+                        <a:ext uri="{28A0092B-C50C-407E-A947-70E740481C1C}">
+                          <a14:useLocalDpi xmlns:a14="http://schemas.microsoft.com/office/drawing/2010/main" val="0"/>
+                        </a:ext>
+                      </a:extLst>
+                    </a:blip>
+                    <a:srcRect/>
+                    <a:stretch>
+                      <a:fillRect/>
+                    </a:stretch>
+                  </pic:blipFill>
+                  <pic:spPr bwMode="auto">
+                    <a:xfrm>
+                      <a:off x="0" y="0"/>
+                      <a:ext cx="5138561" cy="2624851"/>
+                    </a:xfrm>
+                    <a:prstGeom prst="rect">
+                      <a:avLst/>
+                    </a:prstGeom>
+                    <a:solidFill>
+                      <a:schemeClr val="accent1"/>
+                    </a:solidFill>
+                    <a:ln>
+                      <a:solidFill>
+                        <a:schemeClr val="tx1"/>
+                      </a:solidFill>
+                    </a:ln>
+                    <a:effectLst>
+                      <a:outerShdw blurRad="50800" dist="50800" dir="5400000" sx="77000" sy="77000" algn="ctr" rotWithShape="0">
+                        <a:srgbClr val="000000">
+                          <a:alpha val="97000"/>
+                        </a:srgbClr>
+                      </a:outerShdw>
+                    </a:effectLst>
+                  </pic:spPr>
+                </pic:pic>
+              </a:graphicData>
+            </a:graphic>
+          </wp:inline>
+        </w:drawing>
+      </w:r>
+      <w:r>
+        <w:rPr>
+          <w:lang w:eastAsia="en-IN" w:bidi="ar-SA"/>
+        </w:rPr>
+        <w:br/>
+        <w:t>Collection name can be one of the following based on what reports you are generating:</w:t>
       </w:r>
       <w:r>
         <w:rPr>
@@ -3163,11 +3570,46 @@
         </w:rPr>
         <w:br/>
       </w:r>
+      <w:r>
+        <w:rPr>
+          <w:b/>
+          <w:lang w:eastAsia="en-IN" w:bidi="ar-SA"/>
+        </w:rPr>
+        <w:t>Note</w:t>
+      </w:r>
+      <w:r>
+        <w:rPr>
+          <w:lang w:eastAsia="en-IN" w:bidi="ar-SA"/>
+        </w:rPr>
+        <w:t xml:space="preserve">: Collection may not exists, if data is not recorded/inserted into it. You can skip that report till some data is recorded. (To insert/record data you need to use Android application as mentioned in </w:t>
+      </w:r>
       <w:proofErr w:type="spellStart"/>
       <w:r>
         <w:rPr>
           <w:lang w:eastAsia="en-IN" w:bidi="ar-SA"/>
         </w:rPr>
+        <w:t>Userguide</w:t>
+      </w:r>
+      <w:proofErr w:type="spellEnd"/>
+      <w:proofErr w:type="gramStart"/>
+      <w:r>
+        <w:rPr>
+          <w:lang w:eastAsia="en-IN" w:bidi="ar-SA"/>
+        </w:rPr>
+        <w:t>)</w:t>
+      </w:r>
+      <w:proofErr w:type="gramEnd"/>
+      <w:r>
+        <w:rPr>
+          <w:lang w:eastAsia="en-IN" w:bidi="ar-SA"/>
+        </w:rPr>
+        <w:br/>
+      </w:r>
+      <w:proofErr w:type="spellStart"/>
+      <w:r>
+        <w:rPr>
+          <w:lang w:eastAsia="en-IN" w:bidi="ar-SA"/>
+        </w:rPr>
         <w:t>i</w:t>
       </w:r>
       <w:proofErr w:type="spellEnd"/>
@@ -3182,7 +3624,13 @@
         <w:rPr>
           <w:lang w:eastAsia="en-IN" w:bidi="ar-SA"/>
         </w:rPr>
-        <w:t>Faultdatas</w:t>
+        <w:t>f</w:t>
+      </w:r>
+      <w:r>
+        <w:rPr>
+          <w:lang w:eastAsia="en-IN" w:bidi="ar-SA"/>
+        </w:rPr>
+        <w:t>aultdatas</w:t>
       </w:r>
       <w:proofErr w:type="spellEnd"/>
       <w:r>
@@ -3204,16 +3652,8 @@
         <w:rPr>
           <w:lang w:eastAsia="en-IN" w:bidi="ar-SA"/>
         </w:rPr>
-        <w:t xml:space="preserve"> report</w:t>
-      </w:r>
-      <w:proofErr w:type="gramStart"/>
-      <w:r>
-        <w:rPr>
-          <w:lang w:eastAsia="en-IN" w:bidi="ar-SA"/>
-        </w:rPr>
-        <w:t>)</w:t>
-      </w:r>
-      <w:proofErr w:type="gramEnd"/>
+        <w:t xml:space="preserve"> report)</w:t>
+      </w:r>
       <w:r>
         <w:rPr>
           <w:lang w:eastAsia="en-IN" w:bidi="ar-SA"/>
@@ -3222,24 +3662,26 @@
         <w:t xml:space="preserve">ii. </w:t>
       </w:r>
       <w:proofErr w:type="spellStart"/>
-      <w:r>
-        <w:rPr>
-          <w:lang w:eastAsia="en-IN" w:bidi="ar-SA"/>
-        </w:rPr>
-        <w:t>Vehiclehistories</w:t>
+      <w:proofErr w:type="gramStart"/>
+      <w:r>
+        <w:rPr>
+          <w:lang w:eastAsia="en-IN" w:bidi="ar-SA"/>
+        </w:rPr>
+        <w:t>v</w:t>
+      </w:r>
+      <w:r>
+        <w:rPr>
+          <w:lang w:eastAsia="en-IN" w:bidi="ar-SA"/>
+        </w:rPr>
+        <w:t>ehiclehistories</w:t>
       </w:r>
       <w:proofErr w:type="spellEnd"/>
-      <w:r>
-        <w:rPr>
-          <w:lang w:eastAsia="en-IN" w:bidi="ar-SA"/>
-        </w:rPr>
-        <w:t xml:space="preserve"> (for</w:t>
-      </w:r>
-      <w:r>
-        <w:rPr>
-          <w:lang w:eastAsia="en-IN" w:bidi="ar-SA"/>
-        </w:rPr>
-        <w:t xml:space="preserve"> all reports except </w:t>
+      <w:proofErr w:type="gramEnd"/>
+      <w:r>
+        <w:rPr>
+          <w:lang w:eastAsia="en-IN" w:bidi="ar-SA"/>
+        </w:rPr>
+        <w:t xml:space="preserve"> (for all reports except </w:t>
       </w:r>
       <w:proofErr w:type="spellStart"/>
       <w:r>
@@ -3254,14 +3696,7 @@
         <w:rPr>
           <w:lang w:eastAsia="en-IN" w:bidi="ar-SA"/>
         </w:rPr>
-        <w:t xml:space="preserve"> </w:t>
-      </w:r>
-      <w:proofErr w:type="gramStart"/>
-      <w:r>
-        <w:rPr>
-          <w:lang w:eastAsia="en-IN" w:bidi="ar-SA"/>
-        </w:rPr>
-        <w:t xml:space="preserve">and </w:t>
+        <w:t xml:space="preserve"> and </w:t>
       </w:r>
       <w:proofErr w:type="spellStart"/>
       <w:r>
@@ -3279,7 +3714,6 @@
         </w:rPr>
         <w:t xml:space="preserve"> )</w:t>
       </w:r>
-      <w:proofErr w:type="gramEnd"/>
       <w:r>
         <w:rPr>
           <w:lang w:eastAsia="en-IN" w:bidi="ar-SA"/>
@@ -3345,13 +3779,7 @@
           <w:lang w:eastAsia="en-IN" w:bidi="ar-SA"/>
         </w:rPr>
         <w:br/>
-        <w:t xml:space="preserve">Go to &lt;Resource-group&gt; -&gt; </w:t>
-      </w:r>
-      <w:r>
-        <w:rPr>
-          <w:lang w:eastAsia="en-IN" w:bidi="ar-SA"/>
-        </w:rPr>
-        <w:t>&lt;</w:t>
+        <w:t>Go to &lt;Resource-group&gt; -&gt; &lt;</w:t>
       </w:r>
       <w:proofErr w:type="spellStart"/>
       <w:r>
@@ -3379,6 +3807,7 @@
         <w:rPr>
           <w:lang w:eastAsia="en-IN" w:bidi="ar-SA"/>
         </w:rPr>
+        <w:lastRenderedPageBreak/>
         <w:br/>
       </w:r>
       <w:r>
@@ -3404,7 +3833,7 @@
                     </pic:cNvPicPr>
                   </pic:nvPicPr>
                   <pic:blipFill>
-                    <a:blip r:embed="rId37"/>
+                    <a:blip r:embed="rId38"/>
                     <a:stretch>
                       <a:fillRect/>
                     </a:stretch>
@@ -3539,7 +3968,7 @@
                     </pic:cNvPicPr>
                   </pic:nvPicPr>
                   <pic:blipFill>
-                    <a:blip r:embed="rId38"/>
+                    <a:blip r:embed="rId39"/>
                     <a:stretch>
                       <a:fillRect/>
                     </a:stretch>
@@ -3559,123 +3988,6 @@
           </wp:inline>
         </w:drawing>
       </w:r>
-      <w:r>
-        <w:rPr>
-          <w:lang w:eastAsia="en-IN" w:bidi="ar-SA"/>
-        </w:rPr>
-        <w:br/>
-      </w:r>
-      <w:r>
-        <w:rPr>
-          <w:lang w:eastAsia="en-IN" w:bidi="ar-SA"/>
-        </w:rPr>
-        <w:br/>
-        <w:t xml:space="preserve">For </w:t>
-      </w:r>
-      <w:proofErr w:type="spellStart"/>
-      <w:r>
-        <w:rPr>
-          <w:i/>
-          <w:iCs/>
-          <w:lang w:eastAsia="en-IN" w:bidi="ar-SA"/>
-        </w:rPr>
-        <w:t>Dashboard_Inventory_Report.pbit</w:t>
-      </w:r>
-      <w:proofErr w:type="spellEnd"/>
-      <w:r>
-        <w:rPr>
-          <w:i/>
-          <w:iCs/>
-          <w:lang w:eastAsia="en-IN" w:bidi="ar-SA"/>
-        </w:rPr>
-        <w:t xml:space="preserve"> </w:t>
-      </w:r>
-      <w:r>
-        <w:rPr>
-          <w:lang w:eastAsia="en-IN" w:bidi="ar-SA"/>
-        </w:rPr>
-        <w:t xml:space="preserve">file, you need to follow same steps to retrieve </w:t>
-      </w:r>
-      <w:r>
-        <w:rPr>
-          <w:i/>
-          <w:iCs/>
-          <w:lang w:eastAsia="en-IN" w:bidi="ar-SA"/>
-        </w:rPr>
-        <w:t>DB</w:t>
-      </w:r>
-      <w:r>
-        <w:rPr>
-          <w:i/>
-          <w:iCs/>
-          <w:lang w:eastAsia="en-IN" w:bidi="ar-SA"/>
-        </w:rPr>
-        <w:t xml:space="preserve"> URL</w:t>
-      </w:r>
-      <w:r>
-        <w:rPr>
-          <w:lang w:eastAsia="en-IN" w:bidi="ar-SA"/>
-        </w:rPr>
-        <w:t xml:space="preserve">, </w:t>
-      </w:r>
-      <w:r>
-        <w:rPr>
-          <w:i/>
-          <w:iCs/>
-          <w:lang w:eastAsia="en-IN" w:bidi="ar-SA"/>
-        </w:rPr>
-        <w:t xml:space="preserve">Database </w:t>
-      </w:r>
-      <w:proofErr w:type="gramStart"/>
-      <w:r>
-        <w:rPr>
-          <w:i/>
-          <w:iCs/>
-          <w:lang w:eastAsia="en-IN" w:bidi="ar-SA"/>
-        </w:rPr>
-        <w:t>Name</w:t>
-      </w:r>
-      <w:r>
-        <w:rPr>
-          <w:lang w:eastAsia="en-IN" w:bidi="ar-SA"/>
-        </w:rPr>
-        <w:t xml:space="preserve">  and</w:t>
-      </w:r>
-      <w:proofErr w:type="gramEnd"/>
-      <w:r>
-        <w:rPr>
-          <w:lang w:eastAsia="en-IN" w:bidi="ar-SA"/>
-        </w:rPr>
-        <w:t xml:space="preserve"> </w:t>
-      </w:r>
-      <w:r>
-        <w:rPr>
-          <w:i/>
-          <w:iCs/>
-          <w:lang w:eastAsia="en-IN" w:bidi="ar-SA"/>
-        </w:rPr>
-        <w:t>Account Key</w:t>
-      </w:r>
-      <w:r>
-        <w:rPr>
-          <w:lang w:eastAsia="en-IN" w:bidi="ar-SA"/>
-        </w:rPr>
-        <w:t xml:space="preserve"> for </w:t>
-      </w:r>
-      <w:proofErr w:type="spellStart"/>
-      <w:r>
-        <w:rPr>
-          <w:lang w:eastAsia="en-IN" w:bidi="ar-SA"/>
-        </w:rPr>
-        <w:t>sql</w:t>
-      </w:r>
-      <w:proofErr w:type="spellEnd"/>
-      <w:r>
-        <w:rPr>
-          <w:lang w:eastAsia="en-IN" w:bidi="ar-SA"/>
-        </w:rPr>
-        <w:t xml:space="preserve"> server as above.</w:t>
-      </w:r>
     </w:p>
     <w:p>
       <w:pPr>
@@ -3685,7 +3997,6 @@
         </w:numPr>
       </w:pPr>
       <w:r>
-        <w:lastRenderedPageBreak/>
         <w:t xml:space="preserve">You will be prompted for </w:t>
       </w:r>
       <w:r>
@@ -3744,7 +4055,7 @@
                     </pic:cNvPicPr>
                   </pic:nvPicPr>
                   <pic:blipFill>
-                    <a:blip r:embed="rId39"/>
+                    <a:blip r:embed="rId40"/>
                     <a:stretch>
                       <a:fillRect/>
                     </a:stretch>
@@ -3783,6 +4094,266 @@
         </w:rPr>
         <w:br/>
       </w:r>
+      <w:r>
+        <w:rPr>
+          <w:lang w:eastAsia="en-IN" w:bidi="ar-SA"/>
+        </w:rPr>
+        <w:br/>
+      </w:r>
+      <w:proofErr w:type="gramStart"/>
+      <w:r>
+        <w:rPr>
+          <w:b/>
+          <w:lang w:eastAsia="en-IN" w:bidi="ar-SA"/>
+        </w:rPr>
+        <w:t xml:space="preserve">Note </w:t>
+      </w:r>
+      <w:r>
+        <w:rPr>
+          <w:lang w:eastAsia="en-IN" w:bidi="ar-SA"/>
+        </w:rPr>
+        <w:t>:</w:t>
+      </w:r>
+      <w:proofErr w:type="gramEnd"/>
+      <w:r>
+        <w:rPr>
+          <w:lang w:eastAsia="en-IN" w:bidi="ar-SA"/>
+        </w:rPr>
+        <w:t xml:space="preserve"> </w:t>
+      </w:r>
+      <w:r>
+        <w:rPr>
+          <w:lang w:eastAsia="en-IN" w:bidi="ar-SA"/>
+        </w:rPr>
+        <w:t xml:space="preserve">For </w:t>
+      </w:r>
+      <w:proofErr w:type="spellStart"/>
+      <w:r>
+        <w:rPr>
+          <w:i/>
+          <w:iCs/>
+          <w:lang w:eastAsia="en-IN" w:bidi="ar-SA"/>
+        </w:rPr>
+        <w:t>Dashboard_Inventory_Report.pbit</w:t>
+      </w:r>
+      <w:proofErr w:type="spellEnd"/>
+      <w:r>
+        <w:rPr>
+          <w:i/>
+          <w:iCs/>
+          <w:lang w:eastAsia="en-IN" w:bidi="ar-SA"/>
+        </w:rPr>
+        <w:t xml:space="preserve"> </w:t>
+      </w:r>
+      <w:r>
+        <w:rPr>
+          <w:lang w:eastAsia="en-IN" w:bidi="ar-SA"/>
+        </w:rPr>
+        <w:t xml:space="preserve">file, you need to follow same steps to retrieve </w:t>
+      </w:r>
+      <w:r>
+        <w:rPr>
+          <w:i/>
+          <w:iCs/>
+          <w:lang w:eastAsia="en-IN" w:bidi="ar-SA"/>
+        </w:rPr>
+        <w:t>DB URL</w:t>
+      </w:r>
+      <w:r>
+        <w:rPr>
+          <w:lang w:eastAsia="en-IN" w:bidi="ar-SA"/>
+        </w:rPr>
+        <w:t xml:space="preserve">, </w:t>
+      </w:r>
+      <w:r>
+        <w:rPr>
+          <w:i/>
+          <w:iCs/>
+          <w:lang w:eastAsia="en-IN" w:bidi="ar-SA"/>
+        </w:rPr>
+        <w:t>Database Name</w:t>
+      </w:r>
+      <w:r>
+        <w:rPr>
+          <w:lang w:eastAsia="en-IN" w:bidi="ar-SA"/>
+        </w:rPr>
+        <w:t xml:space="preserve">  and </w:t>
+      </w:r>
+      <w:r>
+        <w:rPr>
+          <w:i/>
+          <w:iCs/>
+          <w:lang w:eastAsia="en-IN" w:bidi="ar-SA"/>
+        </w:rPr>
+        <w:t>Account Key</w:t>
+      </w:r>
+      <w:r>
+        <w:rPr>
+          <w:lang w:eastAsia="en-IN" w:bidi="ar-SA"/>
+        </w:rPr>
+        <w:t xml:space="preserve"> for sql server (&lt;resource-group-name&gt;-&gt; &lt;sql-server-name&gt; -&gt; &lt;database-name-other-than-</w:t>
+      </w:r>
+      <w:proofErr w:type="spellStart"/>
+      <w:r>
+        <w:rPr>
+          <w:lang w:eastAsia="en-IN" w:bidi="ar-SA"/>
+        </w:rPr>
+        <w:t>identitydb</w:t>
+      </w:r>
+      <w:proofErr w:type="spellEnd"/>
+      <w:r>
+        <w:rPr>
+          <w:lang w:eastAsia="en-IN" w:bidi="ar-SA"/>
+        </w:rPr>
+        <w:t>&gt;) as below.</w:t>
+      </w:r>
+      <w:r>
+        <w:rPr>
+          <w:lang w:eastAsia="en-IN" w:bidi="ar-SA"/>
+        </w:rPr>
+        <w:t xml:space="preserve"> </w:t>
+      </w:r>
+      <w:r>
+        <w:rPr>
+          <w:lang w:eastAsia="en-IN" w:bidi="ar-SA"/>
+        </w:rPr>
+        <w:br/>
+        <w:t xml:space="preserve">Server name will be </w:t>
+      </w:r>
+      <w:proofErr w:type="spellStart"/>
+      <w:r>
+        <w:rPr>
+          <w:lang w:eastAsia="en-IN" w:bidi="ar-SA"/>
+        </w:rPr>
+        <w:t>db</w:t>
+      </w:r>
+      <w:proofErr w:type="spellEnd"/>
+      <w:r>
+        <w:rPr>
+          <w:lang w:eastAsia="en-IN" w:bidi="ar-SA"/>
+        </w:rPr>
+        <w:t xml:space="preserve"> </w:t>
+      </w:r>
+      <w:proofErr w:type="spellStart"/>
+      <w:proofErr w:type="gramStart"/>
+      <w:r>
+        <w:rPr>
+          <w:lang w:eastAsia="en-IN" w:bidi="ar-SA"/>
+        </w:rPr>
+        <w:t>url</w:t>
+      </w:r>
+      <w:proofErr w:type="spellEnd"/>
+      <w:proofErr w:type="gramEnd"/>
+      <w:r>
+        <w:rPr>
+          <w:lang w:eastAsia="en-IN" w:bidi="ar-SA"/>
+        </w:rPr>
+        <w:t>.</w:t>
+      </w:r>
+      <w:r>
+        <w:rPr>
+          <w:lang w:eastAsia="en-IN" w:bidi="ar-SA"/>
+        </w:rPr>
+        <w:br/>
+      </w:r>
+      <w:r>
+        <w:rPr>
+          <w:lang w:eastAsia="en-IN" w:bidi="ar-SA"/>
+        </w:rPr>
+        <w:tab/>
+      </w:r>
+      <w:r>
+        <w:rPr>
+          <w:noProof/>
+          <w:lang w:val="en-IN" w:eastAsia="en-IN" w:bidi="ar-SA"/>
+        </w:rPr>
+        <w:drawing>
+          <wp:inline distT="0" distB="0" distL="0" distR="0" wp14:anchorId="01A5A0CA" wp14:editId="4A16175C">
+            <wp:extent cx="5476875" cy="1696085"/>
+            <wp:effectExtent l="19050" t="19050" r="28575" b="18415"/>
+            <wp:docPr id="24" name="Picture 24" descr="C:\Users\sagar\Pictures\Capture.PNG"/>
+            <wp:cNvGraphicFramePr>
+              <a:graphicFrameLocks xmlns:a="http://schemas.openxmlformats.org/drawingml/2006/main" noChangeAspect="1"/>
+            </wp:cNvGraphicFramePr>
+            <a:graphic xmlns:a="http://schemas.openxmlformats.org/drawingml/2006/main">
+              <a:graphicData uri="http://schemas.openxmlformats.org/drawingml/2006/picture">
+                <pic:pic xmlns:pic="http://schemas.openxmlformats.org/drawingml/2006/picture">
+                  <pic:nvPicPr>
+                    <pic:cNvPr id="0" name="Picture 3" descr="C:\Users\sagar\Pictures\Capture.PNG"/>
+                    <pic:cNvPicPr>
+                      <a:picLocks noChangeAspect="1" noChangeArrowheads="1"/>
+                    </pic:cNvPicPr>
+                  </pic:nvPicPr>
+                  <pic:blipFill>
+                    <a:blip r:embed="rId41">
+                      <a:extLst>
+                        <a:ext uri="{28A0092B-C50C-407E-A947-70E740481C1C}">
+                          <a14:useLocalDpi xmlns:a14="http://schemas.microsoft.com/office/drawing/2010/main" val="0"/>
+                        </a:ext>
+                      </a:extLst>
+                    </a:blip>
+                    <a:srcRect/>
+                    <a:stretch>
+                      <a:fillRect/>
+                    </a:stretch>
+                  </pic:blipFill>
+                  <pic:spPr bwMode="auto">
+                    <a:xfrm>
+                      <a:off x="0" y="0"/>
+                      <a:ext cx="5477783" cy="1696366"/>
+                    </a:xfrm>
+                    <a:prstGeom prst="rect">
+                      <a:avLst/>
+                    </a:prstGeom>
+                    <a:noFill/>
+                    <a:ln>
+                      <a:solidFill>
+                        <a:schemeClr val="tx1"/>
+                      </a:solidFill>
+                    </a:ln>
+                  </pic:spPr>
+                </pic:pic>
+              </a:graphicData>
+            </a:graphic>
+          </wp:inline>
+        </w:drawing>
+      </w:r>
+    </w:p>
+    <w:p>
+      <w:pPr>
+        <w:ind w:left="1440"/>
+      </w:pPr>
+      <w:r>
+        <w:lastRenderedPageBreak/>
+        <w:t>In next step, you have been prompted to enter credentials, Select 2</w:t>
+      </w:r>
+      <w:r>
+        <w:rPr>
+          <w:vertAlign w:val="superscript"/>
+        </w:rPr>
+        <w:t>nd</w:t>
+      </w:r>
+      <w:r>
+        <w:t xml:space="preserve"> Tab </w:t>
+      </w:r>
+      <w:r>
+        <w:rPr>
+          <w:b/>
+        </w:rPr>
+        <w:t>“Database”</w:t>
+      </w:r>
+      <w:r>
+        <w:rPr>
+          <w:b/>
+        </w:rPr>
+        <w:t xml:space="preserve"> </w:t>
+      </w:r>
+      <w:r>
+        <w:t>and</w:t>
+      </w:r>
+      <w:r>
+        <w:t xml:space="preserve"> enter your sql credentials. And load the data.</w:t>
+      </w:r>
     </w:p>
     <w:p>
       <w:pPr>
@@ -3803,10 +4374,7 @@
         </w:numPr>
       </w:pPr>
       <w:r>
-        <w:t>Now click o</w:t>
-      </w:r>
-      <w:r>
-        <w:t xml:space="preserve">n </w:t>
+        <w:t xml:space="preserve">Now click on </w:t>
       </w:r>
       <w:r>
         <w:rPr>
@@ -3854,7 +4422,7 @@
                     </pic:cNvPicPr>
                   </pic:nvPicPr>
                   <pic:blipFill>
-                    <a:blip r:embed="rId40"/>
+                    <a:blip r:embed="rId42"/>
                     <a:stretch>
                       <a:fillRect/>
                     </a:stretch>
@@ -3905,14 +4473,14 @@
           <w:numId w:val="2"/>
         </w:numPr>
       </w:pPr>
-      <w:bookmarkStart w:id="20" w:name="_Toc31358"/>
-      <w:bookmarkStart w:id="21" w:name="_Retrieving_the_Report_ID_of_the_publish"/>
+      <w:bookmarkStart w:id="20" w:name="_Retrieving_the_Report_ID_of_the_publish"/>
+      <w:bookmarkStart w:id="21" w:name="_Toc520297640"/>
       <w:r>
         <w:t>Retrieve Report ID of the published report</w:t>
       </w:r>
-      <w:bookmarkEnd w:id="20"/>
+      <w:bookmarkEnd w:id="21"/>
     </w:p>
-    <w:bookmarkEnd w:id="21"/>
+    <w:bookmarkEnd w:id="20"/>
     <w:p/>
     <w:p>
       <w:pPr>
@@ -3924,7 +4492,7 @@
       <w:r>
         <w:t xml:space="preserve">Go to </w:t>
       </w:r>
-      <w:hyperlink r:id="rId41" w:history="1">
+      <w:hyperlink r:id="rId43" w:history="1">
         <w:r>
           <w:rPr>
             <w:rStyle w:val="Hyperlink"/>
@@ -3944,7 +4512,6 @@
         </w:numPr>
       </w:pPr>
       <w:r>
-        <w:lastRenderedPageBreak/>
         <w:t>Go to reports section and open the report which was published in Step 7.</w:t>
       </w:r>
     </w:p>
@@ -3975,14 +4542,7 @@
           <w:b/>
           <w:bCs/>
         </w:rPr>
-        <w:t>/re</w:t>
-      </w:r>
-      <w:r>
-        <w:rPr>
-          <w:b/>
-          <w:bCs/>
-        </w:rPr>
-        <w:t xml:space="preserve">ports/ </w:t>
+        <w:t xml:space="preserve">/reports/ </w:t>
       </w:r>
       <w:r>
         <w:t>and before</w:t>
@@ -4029,7 +4589,7 @@
                     </pic:cNvPicPr>
                   </pic:nvPicPr>
                   <pic:blipFill>
-                    <a:blip r:embed="rId42"/>
+                    <a:blip r:embed="rId44"/>
                     <a:stretch>
                       <a:fillRect/>
                     </a:stretch>
@@ -4065,6 +4625,36 @@
     </w:p>
     <w:p>
       <w:pPr>
+        <w:ind w:left="1440"/>
+      </w:pPr>
+      <w:proofErr w:type="spellStart"/>
+      <w:r>
+        <w:t>Eg</w:t>
+      </w:r>
+      <w:proofErr w:type="spellEnd"/>
+      <w:r>
+        <w:t xml:space="preserve"> report id in above </w:t>
+      </w:r>
+      <w:proofErr w:type="spellStart"/>
+      <w:proofErr w:type="gramStart"/>
+      <w:r>
+        <w:t>url</w:t>
+      </w:r>
+      <w:proofErr w:type="spellEnd"/>
+      <w:proofErr w:type="gramEnd"/>
+      <w:r>
+        <w:t xml:space="preserve"> is </w:t>
+      </w:r>
+      <w:r>
+        <w:rPr>
+          <w:b/>
+          <w:i/>
+        </w:rPr>
+        <w:t>19fea1c9-a304-4ba9-9491-8acff5097794</w:t>
+      </w:r>
+    </w:p>
+    <w:p>
+      <w:pPr>
         <w:numPr>
           <w:ilvl w:val="1"/>
           <w:numId w:val="2"/>
@@ -4086,7 +4676,7 @@
       <w:r>
         <w:br/>
       </w:r>
-      <w:hyperlink r:id="rId43" w:history="1">
+      <w:hyperlink r:id="rId45" w:history="1">
         <w:r>
           <w:rPr>
             <w:rStyle w:val="Hyperlink"/>
@@ -4109,6 +4699,7 @@
         <w:rPr>
           <w:b/>
         </w:rPr>
+        <w:lastRenderedPageBreak/>
         <w:t>Note</w:t>
       </w:r>
       <w:r>
@@ -4141,21 +4732,13 @@
         <w:rPr>
           <w:i/>
         </w:rPr>
-        <w:t xml:space="preserve">step 5.2. </w:t>
-      </w:r>
-      <w:proofErr w:type="spellStart"/>
+        <w:t>step 7</w:t>
+      </w:r>
       <w:r>
         <w:rPr>
           <w:i/>
         </w:rPr>
-        <w:t>PowerBI</w:t>
-      </w:r>
-      <w:proofErr w:type="spellEnd"/>
-      <w:r>
-        <w:rPr>
-          <w:i/>
-        </w:rPr>
-        <w:t xml:space="preserve"> Reports</w:t>
+        <w:t>.2. PowerBI Reports</w:t>
       </w:r>
       <w:r>
         <w:t>)</w:t>
@@ -4169,14 +4752,14 @@
           <w:numId w:val="2"/>
         </w:numPr>
       </w:pPr>
-      <w:bookmarkStart w:id="22" w:name="_Toc20705"/>
-      <w:bookmarkStart w:id="23" w:name="_Scheduling_Refresh"/>
+      <w:bookmarkStart w:id="22" w:name="_Scheduling_Refresh"/>
+      <w:bookmarkStart w:id="23" w:name="_Toc520297641"/>
       <w:r>
         <w:t>Schedule Refresh</w:t>
       </w:r>
-      <w:bookmarkEnd w:id="22"/>
+      <w:bookmarkEnd w:id="23"/>
     </w:p>
-    <w:bookmarkEnd w:id="23"/>
+    <w:bookmarkEnd w:id="22"/>
     <w:p/>
     <w:p>
       <w:pPr>
@@ -4196,7 +4779,7 @@
       <w:r>
         <w:t xml:space="preserve">Log in to </w:t>
       </w:r>
-      <w:hyperlink r:id="rId44" w:history="1">
+      <w:hyperlink r:id="rId46" w:history="1">
         <w:r>
           <w:rPr>
             <w:rStyle w:val="Hyperlink"/>
@@ -4227,10 +4810,7 @@
         </w:numPr>
       </w:pPr>
       <w:r>
-        <w:t>Select Schedu</w:t>
-      </w:r>
-      <w:r>
-        <w:t xml:space="preserve">le Refresh. </w:t>
+        <w:t xml:space="preserve">Select Schedule Refresh. </w:t>
       </w:r>
       <w:r>
         <w:br/>
@@ -4264,7 +4844,7 @@
                     </pic:cNvPicPr>
                   </pic:nvPicPr>
                   <pic:blipFill>
-                    <a:blip r:embed="rId45"/>
+                    <a:blip r:embed="rId47"/>
                     <a:stretch>
                       <a:fillRect/>
                     </a:stretch>
@@ -4329,8 +4909,8 @@
       </w:pPr>
     </w:p>
     <w:sectPr>
-      <w:headerReference w:type="default" r:id="rId46"/>
-      <w:footerReference w:type="default" r:id="rId47"/>
+      <w:headerReference w:type="default" r:id="rId48"/>
+      <w:footerReference w:type="default" r:id="rId49"/>
       <w:pgSz w:w="11906" w:h="16838"/>
       <w:pgMar w:top="1440" w:right="1440" w:bottom="1440" w:left="1440" w:header="708" w:footer="708" w:gutter="0"/>
       <w:cols w:space="708"/>
@@ -4459,7 +5039,7 @@
                               <w:noProof/>
                               <w:color w:val="404040" w:themeColor="text1" w:themeTint="BF"/>
                             </w:rPr>
-                            <w:t>11</w:t>
+                            <w:t>2</w:t>
                           </w:r>
                           <w:r>
                             <w:rPr>
@@ -4536,7 +5116,7 @@
                         <w:noProof/>
                         <w:color w:val="404040" w:themeColor="text1" w:themeTint="BF"/>
                       </w:rPr>
-                      <w:t>11</w:t>
+                      <w:t>2</w:t>
                     </w:r>
                     <w:r>
                       <w:rPr>
@@ -4703,25 +5283,7 @@
                               <w:color w:val="808080" w:themeColor="background1" w:themeShade="80"/>
                               <w:kern w:val="24"/>
                             </w:rPr>
-                            <w:t xml:space="preserve">© 2017 </w:t>
-                          </w:r>
-                          <w:proofErr w:type="spellStart"/>
-                          <w:r>
-                            <w:rPr>
-                              <w:rFonts w:asciiTheme="majorHAnsi" w:hAnsiTheme="majorHAnsi" w:cs="Arial"/>
-                              <w:color w:val="808080" w:themeColor="background1" w:themeShade="80"/>
-                              <w:kern w:val="24"/>
-                            </w:rPr>
-                            <w:t>Mobiliya</w:t>
-                          </w:r>
-                          <w:proofErr w:type="spellEnd"/>
-                          <w:r>
-                            <w:rPr>
-                              <w:rFonts w:asciiTheme="majorHAnsi" w:hAnsiTheme="majorHAnsi" w:cs="Arial"/>
-                              <w:color w:val="808080" w:themeColor="background1" w:themeShade="80"/>
-                              <w:kern w:val="24"/>
-                            </w:rPr>
-                            <w:t>. All Rights Reserved</w:t>
+                            <w:t>© 2017 Mobiliya. All Rights Reserved</w:t>
                           </w:r>
                         </w:p>
                       </w:txbxContent>
@@ -5399,7 +5961,7 @@
     <w:lsdException w:name="Table Web 2" w:semiHidden="1" w:unhideWhenUsed="1"/>
     <w:lsdException w:name="Table Web 3" w:semiHidden="1" w:unhideWhenUsed="1"/>
     <w:lsdException w:name="Balloon Text" w:unhideWhenUsed="1" w:qFormat="1"/>
-    <w:lsdException w:name="Table Grid" w:semiHidden="1" w:uiPriority="59" w:unhideWhenUsed="1" w:qFormat="1"/>
+    <w:lsdException w:name="Table Grid" w:uiPriority="59" w:qFormat="1"/>
     <w:lsdException w:name="Table Theme" w:semiHidden="1" w:unhideWhenUsed="1"/>
     <w:lsdException w:name="Placeholder Text" w:semiHidden="1"/>
     <w:lsdException w:name="Light Shading" w:uiPriority="60"/>
@@ -5823,6 +6385,7 @@
   <w:style w:type="character" w:default="1" w:styleId="DefaultParagraphFont">
     <w:name w:val="Default Paragraph Font"/>
     <w:uiPriority w:val="1"/>
+    <w:semiHidden/>
     <w:unhideWhenUsed/>
   </w:style>
   <w:style w:type="table" w:default="1" w:styleId="TableNormal">
@@ -6964,7 +7527,7 @@
 </file>
 
 <file path=customXml/itemProps2.xml><?xml version="1.0" encoding="utf-8"?>
-<ds:datastoreItem xmlns:ds="http://schemas.openxmlformats.org/officeDocument/2006/customXml" ds:itemID="{0F03A721-922B-421F-9F7E-0C8A439A10A4}">
+<ds:datastoreItem xmlns:ds="http://schemas.openxmlformats.org/officeDocument/2006/customXml" ds:itemID="{D658A7DB-B683-4CF4-A18A-2000EFA74C93}">
   <ds:schemaRefs>
     <ds:schemaRef ds:uri="http://schemas.openxmlformats.org/officeDocument/2006/bibliography"/>
   </ds:schemaRefs>

</xml_diff>